<commit_message>
add name, date, job candidates
</commit_message>
<xml_diff>
--- a/Interview.docx
+++ b/Interview.docx
@@ -2,6 +2,179 @@
 <file path=word/document.xml><?xml version="1.0" encoding="utf-8"?>
 <w:document xmlns:ve="http://schemas.openxmlformats.org/markup-compatibility/2006" xmlns:o="urn:schemas-microsoft-com:office:office" xmlns:r="http://schemas.openxmlformats.org/officeDocument/2006/relationships" xmlns:m="http://schemas.openxmlformats.org/officeDocument/2006/math" xmlns:v="urn:schemas-microsoft-com:vml" xmlns:wp="http://schemas.openxmlformats.org/drawingml/2006/wordprocessingDrawing" xmlns:w10="urn:schemas-microsoft-com:office:word" xmlns:w="http://schemas.openxmlformats.org/wordprocessingml/2006/main" xmlns:wne="http://schemas.microsoft.com/office/word/2006/wordml">
   <w:body>
+    <w:p>
+      <w:pPr>
+        <w:jc w:val="left"/>
+        <w:rPr>
+          <w:rFonts w:hint="eastAsia"/>
+          <w:sz w:val="36"/>
+          <w:szCs w:val="36"/>
+        </w:rPr>
+      </w:pPr>
+      <w:r>
+        <w:rPr>
+          <w:rFonts w:hint="eastAsia"/>
+          <w:sz w:val="18"/>
+          <w:szCs w:val="18"/>
+        </w:rPr>
+        <w:t>姓名</w:t>
+      </w:r>
+      <w:r>
+        <w:rPr>
+          <w:rFonts w:hint="eastAsia"/>
+          <w:sz w:val="18"/>
+          <w:szCs w:val="18"/>
+        </w:rPr>
+        <w:t>：</w:t>
+      </w:r>
+      <w:r>
+        <w:rPr>
+          <w:rFonts w:hint="eastAsia"/>
+          <w:sz w:val="18"/>
+          <w:szCs w:val="18"/>
+          <w:u w:val="single"/>
+        </w:rPr>
+        <w:t xml:space="preserve">            </w:t>
+      </w:r>
+      <w:r>
+        <w:rPr>
+          <w:rFonts w:hint="eastAsia"/>
+          <w:sz w:val="18"/>
+          <w:szCs w:val="18"/>
+        </w:rPr>
+        <w:t xml:space="preserve"> </w:t>
+      </w:r>
+      <w:r>
+        <w:rPr>
+          <w:rFonts w:hint="eastAsia"/>
+          <w:sz w:val="18"/>
+          <w:szCs w:val="18"/>
+        </w:rPr>
+        <w:tab/>
+      </w:r>
+      <w:r>
+        <w:rPr>
+          <w:rFonts w:hint="eastAsia"/>
+          <w:sz w:val="18"/>
+          <w:szCs w:val="18"/>
+        </w:rPr>
+        <w:tab/>
+      </w:r>
+      <w:r>
+        <w:rPr>
+          <w:rFonts w:hint="eastAsia"/>
+          <w:sz w:val="18"/>
+          <w:szCs w:val="18"/>
+        </w:rPr>
+        <w:tab/>
+      </w:r>
+      <w:r>
+        <w:rPr>
+          <w:rFonts w:hint="eastAsia"/>
+          <w:sz w:val="18"/>
+          <w:szCs w:val="18"/>
+        </w:rPr>
+        <w:tab/>
+      </w:r>
+      <w:r>
+        <w:rPr>
+          <w:rFonts w:hint="eastAsia"/>
+          <w:sz w:val="18"/>
+          <w:szCs w:val="18"/>
+        </w:rPr>
+        <w:t>应聘职位</w:t>
+      </w:r>
+      <w:r>
+        <w:rPr>
+          <w:rFonts w:hint="eastAsia"/>
+          <w:sz w:val="18"/>
+          <w:szCs w:val="18"/>
+        </w:rPr>
+        <w:t>：</w:t>
+      </w:r>
+      <w:r>
+        <w:rPr>
+          <w:rFonts w:hint="eastAsia"/>
+          <w:sz w:val="18"/>
+          <w:szCs w:val="18"/>
+          <w:u w:val="single"/>
+        </w:rPr>
+        <w:t xml:space="preserve">            </w:t>
+      </w:r>
+      <w:r>
+        <w:rPr>
+          <w:rFonts w:hint="eastAsia"/>
+          <w:sz w:val="18"/>
+          <w:szCs w:val="18"/>
+        </w:rPr>
+        <w:t xml:space="preserve"> </w:t>
+      </w:r>
+      <w:r>
+        <w:rPr>
+          <w:rFonts w:hint="eastAsia"/>
+          <w:sz w:val="18"/>
+          <w:szCs w:val="18"/>
+        </w:rPr>
+        <w:tab/>
+      </w:r>
+      <w:r>
+        <w:rPr>
+          <w:rFonts w:hint="eastAsia"/>
+          <w:sz w:val="18"/>
+          <w:szCs w:val="18"/>
+        </w:rPr>
+        <w:tab/>
+      </w:r>
+      <w:r>
+        <w:rPr>
+          <w:rFonts w:hint="eastAsia"/>
+          <w:sz w:val="18"/>
+          <w:szCs w:val="18"/>
+        </w:rPr>
+        <w:tab/>
+      </w:r>
+      <w:r>
+        <w:rPr>
+          <w:rFonts w:hint="eastAsia"/>
+          <w:sz w:val="18"/>
+          <w:szCs w:val="18"/>
+        </w:rPr>
+        <w:tab/>
+      </w:r>
+      <w:r>
+        <w:rPr>
+          <w:rFonts w:hint="eastAsia"/>
+          <w:sz w:val="18"/>
+          <w:szCs w:val="18"/>
+        </w:rPr>
+        <w:t>日期</w:t>
+      </w:r>
+      <w:r>
+        <w:rPr>
+          <w:rFonts w:hint="eastAsia"/>
+          <w:sz w:val="18"/>
+          <w:szCs w:val="18"/>
+        </w:rPr>
+        <w:t>：</w:t>
+      </w:r>
+      <w:r>
+        <w:rPr>
+          <w:rFonts w:hint="eastAsia"/>
+          <w:sz w:val="18"/>
+          <w:szCs w:val="18"/>
+          <w:u w:val="single"/>
+        </w:rPr>
+        <w:t xml:space="preserve">            </w:t>
+      </w:r>
+      <w:r>
+        <w:rPr>
+          <w:rFonts w:hint="eastAsia"/>
+          <w:sz w:val="18"/>
+          <w:szCs w:val="18"/>
+        </w:rPr>
+        <w:t xml:space="preserve"> </w:t>
+      </w:r>
+    </w:p>
     <w:p>
       <w:pPr>
         <w:jc w:val="center"/>
@@ -166,8 +339,13 @@
     </w:p>
     <w:p/>
     <w:p/>
-    <w:p/>
-    <w:p/>
+    <w:p>
+      <w:pPr>
+        <w:rPr>
+          <w:rFonts w:hint="eastAsia"/>
+        </w:rPr>
+      </w:pPr>
+    </w:p>
     <w:p/>
     <w:p/>
     <w:p/>
@@ -239,20 +417,8 @@
     <w:p/>
     <w:p/>
     <w:p/>
-    <w:p>
-      <w:pPr>
-        <w:rPr>
-          <w:rFonts w:hint="eastAsia"/>
-        </w:rPr>
-      </w:pPr>
-    </w:p>
-    <w:p>
-      <w:pPr>
-        <w:rPr>
-          <w:rFonts w:hint="eastAsia"/>
-        </w:rPr>
-      </w:pPr>
-    </w:p>
+    <w:p/>
+    <w:p/>
     <w:p/>
     <w:p>
       <w:pPr>
@@ -2684,7 +2850,7 @@
 </file>
 
 <file path=customXml/itemProps1.xml><?xml version="1.0" encoding="utf-8"?>
-<ds:datastoreItem xmlns:ds="http://schemas.openxmlformats.org/officeDocument/2006/customXml" ds:itemID="{23BEA65A-3333-4368-83D0-A909AE7A27DB}">
+<ds:datastoreItem xmlns:ds="http://schemas.openxmlformats.org/officeDocument/2006/customXml" ds:itemID="{7D190AC0-F1FE-4A78-8A03-231B755EF588}">
   <ds:schemaRefs>
     <ds:schemaRef ds:uri="http://schemas.openxmlformats.org/officeDocument/2006/bibliography"/>
   </ds:schemaRefs>

</xml_diff>